<commit_message>
Fixati errori di battitura nella documentazione e presentazione
</commit_message>
<xml_diff>
--- a/doc/Documentazione.docx
+++ b/doc/Documentazione.docx
@@ -402,25 +402,7 @@
             <w:sz w:val="28"/>
             <w:szCs w:val="28"/>
           </w:rPr>
-          <w:t>https://github.com/nicod</w:t>
-        </w:r>
-        <w:r>
-          <w:rPr>
-            <w:rStyle w:val="Collegamentoipertestuale"/>
-            <w:rFonts w:ascii="Calibri Light" w:hAnsi="Calibri Light" w:cs="Calibri Light"/>
-            <w:sz w:val="28"/>
-            <w:szCs w:val="28"/>
-          </w:rPr>
-          <w:t>e</w:t>
-        </w:r>
-        <w:r>
-          <w:rPr>
-            <w:rStyle w:val="Collegamentoipertestuale"/>
-            <w:rFonts w:ascii="Calibri Light" w:hAnsi="Calibri Light" w:cs="Calibri Light"/>
-            <w:sz w:val="28"/>
-            <w:szCs w:val="28"/>
-          </w:rPr>
-          <w:t>cillis/ICon-2324</w:t>
+          <w:t>https://github.com/nicodecillis/ICon-2324</w:t>
         </w:r>
       </w:hyperlink>
     </w:p>
@@ -470,6 +452,7 @@
           <w:sz w:val="28"/>
           <w:szCs w:val="28"/>
         </w:rPr>
+        <w:lastRenderedPageBreak/>
         <w:t>AA 2023-24</w:t>
       </w:r>
     </w:p>
@@ -489,7 +472,6 @@
           <w:sz w:val="32"/>
           <w:szCs w:val="32"/>
         </w:rPr>
-        <w:lastRenderedPageBreak/>
         <w:t>Sommario</w:t>
       </w:r>
     </w:p>
@@ -997,7 +979,21 @@
         <w:rPr>
           <w:rFonts w:ascii="Calibri Light" w:hAnsi="Calibri Light" w:cs="Calibri Light"/>
         </w:rPr>
-        <w:t>……………………………………………………………..……</w:t>
+        <w:t>………………………………………………………</w:t>
+      </w:r>
+      <w:proofErr w:type="gramStart"/>
+      <w:r>
+        <w:rPr>
+          <w:rFonts w:ascii="Calibri Light" w:hAnsi="Calibri Light" w:cs="Calibri Light"/>
+        </w:rPr>
+        <w:t>…….</w:t>
+      </w:r>
+      <w:proofErr w:type="gramEnd"/>
+      <w:r>
+        <w:rPr>
+          <w:rFonts w:ascii="Calibri Light" w:hAnsi="Calibri Light" w:cs="Calibri Light"/>
+        </w:rPr>
+        <w:t>.……</w:t>
       </w:r>
       <w:r>
         <w:rPr>
@@ -1730,6 +1726,7 @@
         <w:jc w:val="right"/>
         <w:rPr>
           <w:rFonts w:ascii="Calibri Light" w:hAnsi="Calibri Light" w:cs="Calibri Light"/>
+          <w:lang w:val="en-GB"/>
         </w:rPr>
       </w:pPr>
       <w:r>
@@ -1772,11 +1769,19 @@
         <w:rPr>
           <w:rFonts w:ascii="Calibri Light" w:hAnsi="Calibri Light" w:cs="Calibri Light"/>
         </w:rPr>
-        <w:t xml:space="preserve"> 1</w:t>
-      </w:r>
-      <w:r>
-        <w:rPr>
-          <w:rFonts w:ascii="Calibri Light" w:hAnsi="Calibri Light" w:cs="Calibri Light"/>
+        <w:t xml:space="preserve"> </w:t>
+      </w:r>
+      <w:r>
+        <w:rPr>
+          <w:rFonts w:ascii="Calibri Light" w:hAnsi="Calibri Light" w:cs="Calibri Light"/>
+          <w:lang w:val="en-GB"/>
+        </w:rPr>
+        <w:t>1</w:t>
+      </w:r>
+      <w:r>
+        <w:rPr>
+          <w:rFonts w:ascii="Calibri Light" w:hAnsi="Calibri Light" w:cs="Calibri Light"/>
+          <w:lang w:val="en-GB"/>
         </w:rPr>
         <w:t>4</w:t>
       </w:r>
@@ -1787,59 +1792,69 @@
         <w:jc w:val="right"/>
         <w:rPr>
           <w:rFonts w:ascii="Calibri Light" w:hAnsi="Calibri Light" w:cs="Calibri Light"/>
-        </w:rPr>
-      </w:pPr>
-      <w:r>
-        <w:rPr>
-          <w:rFonts w:ascii="Calibri Light" w:hAnsi="Calibri Light" w:cs="Calibri Light"/>
+          <w:lang w:val="en-GB"/>
+        </w:rPr>
+      </w:pPr>
+      <w:r>
+        <w:rPr>
+          <w:rFonts w:ascii="Calibri Light" w:hAnsi="Calibri Light" w:cs="Calibri Light"/>
+          <w:lang w:val="en-GB"/>
         </w:rPr>
         <w:t xml:space="preserve">     </w:t>
       </w:r>
       <w:r>
         <w:rPr>
           <w:rFonts w:ascii="Calibri Light" w:hAnsi="Calibri Light" w:cs="Calibri Light"/>
+          <w:lang w:val="en-GB"/>
         </w:rPr>
         <w:t>3.3</w:t>
       </w:r>
       <w:r>
         <w:rPr>
           <w:rFonts w:ascii="Calibri Light" w:hAnsi="Calibri Light" w:cs="Calibri Light"/>
+          <w:lang w:val="en-GB"/>
         </w:rPr>
         <w:t>.</w:t>
       </w:r>
       <w:r>
         <w:rPr>
           <w:rFonts w:ascii="Calibri Light" w:hAnsi="Calibri Light" w:cs="Calibri Light"/>
+          <w:lang w:val="en-GB"/>
         </w:rPr>
         <w:t xml:space="preserve"> Decisioni di Progetto .....................................................................................................</w:t>
       </w:r>
       <w:r>
         <w:rPr>
           <w:rFonts w:ascii="Calibri Light" w:hAnsi="Calibri Light" w:cs="Calibri Light"/>
+          <w:lang w:val="en-GB"/>
         </w:rPr>
         <w:t>...........</w:t>
       </w:r>
       <w:r>
         <w:rPr>
           <w:rFonts w:ascii="Calibri Light" w:hAnsi="Calibri Light" w:cs="Calibri Light"/>
+          <w:lang w:val="en-GB"/>
         </w:rPr>
         <w:t>...............</w:t>
       </w:r>
       <w:r>
         <w:rPr>
           <w:rFonts w:ascii="Calibri Light" w:hAnsi="Calibri Light" w:cs="Calibri Light"/>
+          <w:lang w:val="en-GB"/>
         </w:rPr>
         <w:t xml:space="preserve"> 1</w:t>
       </w:r>
       <w:r>
         <w:rPr>
           <w:rFonts w:ascii="Calibri Light" w:hAnsi="Calibri Light" w:cs="Calibri Light"/>
+          <w:lang w:val="en-GB"/>
         </w:rPr>
         <w:t>4</w:t>
       </w:r>
       <w:r>
         <w:rPr>
           <w:rFonts w:ascii="Calibri Light" w:hAnsi="Calibri Light" w:cs="Calibri Light"/>
+          <w:lang w:val="en-GB"/>
         </w:rPr>
         <w:t xml:space="preserve"> </w:t>
       </w:r>
@@ -1856,24 +1871,28 @@
       <w:r>
         <w:rPr>
           <w:rFonts w:ascii="Calibri Light" w:hAnsi="Calibri Light" w:cs="Calibri Light"/>
+          <w:lang w:val="en-GB"/>
         </w:rPr>
         <w:t xml:space="preserve">           </w:t>
       </w:r>
       <w:r>
         <w:rPr>
           <w:rFonts w:ascii="Calibri Light" w:hAnsi="Calibri Light" w:cs="Calibri Light"/>
+          <w:lang w:val="en-GB"/>
         </w:rPr>
         <w:t>3.3.1</w:t>
       </w:r>
       <w:r>
         <w:rPr>
           <w:rFonts w:ascii="Calibri Light" w:hAnsi="Calibri Light" w:cs="Calibri Light"/>
+          <w:lang w:val="en-GB"/>
         </w:rPr>
         <w:t>.</w:t>
       </w:r>
       <w:r>
         <w:rPr>
           <w:rFonts w:ascii="Calibri Light" w:hAnsi="Calibri Light" w:cs="Calibri Light"/>
+          <w:lang w:val="en-GB"/>
         </w:rPr>
         <w:t xml:space="preserve"> </w:t>
       </w:r>
@@ -2184,97 +2203,100 @@
         <w:jc w:val="right"/>
         <w:rPr>
           <w:rFonts w:ascii="Calibri Light" w:hAnsi="Calibri Light" w:cs="Calibri Light"/>
+        </w:rPr>
+      </w:pPr>
+      <w:r>
+        <w:rPr>
+          <w:rFonts w:ascii="Calibri Light" w:hAnsi="Calibri Light" w:cs="Calibri Light"/>
           <w:lang w:val="en-GB"/>
         </w:rPr>
-      </w:pPr>
+        <w:t xml:space="preserve">           </w:t>
+      </w:r>
       <w:r>
         <w:rPr>
           <w:rFonts w:ascii="Calibri Light" w:hAnsi="Calibri Light" w:cs="Calibri Light"/>
           <w:lang w:val="en-GB"/>
         </w:rPr>
-        <w:t xml:space="preserve">           </w:t>
+        <w:t>3.3.</w:t>
       </w:r>
       <w:r>
         <w:rPr>
           <w:rFonts w:ascii="Calibri Light" w:hAnsi="Calibri Light" w:cs="Calibri Light"/>
           <w:lang w:val="en-GB"/>
         </w:rPr>
-        <w:t>3.3.</w:t>
+        <w:t>4.</w:t>
       </w:r>
       <w:r>
         <w:rPr>
           <w:rFonts w:ascii="Calibri Light" w:hAnsi="Calibri Light" w:cs="Calibri Light"/>
           <w:lang w:val="en-GB"/>
         </w:rPr>
-        <w:t>4.</w:t>
+        <w:t xml:space="preserve"> Support </w:t>
       </w:r>
       <w:r>
         <w:rPr>
           <w:rFonts w:ascii="Calibri Light" w:hAnsi="Calibri Light" w:cs="Calibri Light"/>
           <w:lang w:val="en-GB"/>
         </w:rPr>
-        <w:t xml:space="preserve"> Support </w:t>
+        <w:t>V</w:t>
       </w:r>
       <w:r>
         <w:rPr>
           <w:rFonts w:ascii="Calibri Light" w:hAnsi="Calibri Light" w:cs="Calibri Light"/>
           <w:lang w:val="en-GB"/>
         </w:rPr>
-        <w:t>V</w:t>
+        <w:t xml:space="preserve">ector </w:t>
       </w:r>
       <w:r>
         <w:rPr>
           <w:rFonts w:ascii="Calibri Light" w:hAnsi="Calibri Light" w:cs="Calibri Light"/>
           <w:lang w:val="en-GB"/>
         </w:rPr>
-        <w:t xml:space="preserve">ector </w:t>
+        <w:t>M</w:t>
       </w:r>
       <w:r>
         <w:rPr>
           <w:rFonts w:ascii="Calibri Light" w:hAnsi="Calibri Light" w:cs="Calibri Light"/>
           <w:lang w:val="en-GB"/>
         </w:rPr>
-        <w:t>M</w:t>
+        <w:t>achine ........................................................................................</w:t>
       </w:r>
       <w:r>
         <w:rPr>
           <w:rFonts w:ascii="Calibri Light" w:hAnsi="Calibri Light" w:cs="Calibri Light"/>
           <w:lang w:val="en-GB"/>
         </w:rPr>
-        <w:t>achine ........................................................................................</w:t>
+        <w:t>.........</w:t>
       </w:r>
       <w:r>
         <w:rPr>
           <w:rFonts w:ascii="Calibri Light" w:hAnsi="Calibri Light" w:cs="Calibri Light"/>
           <w:lang w:val="en-GB"/>
         </w:rPr>
-        <w:t>.........</w:t>
+        <w:t>...............</w:t>
       </w:r>
       <w:r>
         <w:rPr>
           <w:rFonts w:ascii="Calibri Light" w:hAnsi="Calibri Light" w:cs="Calibri Light"/>
           <w:lang w:val="en-GB"/>
         </w:rPr>
-        <w:t>...............</w:t>
-      </w:r>
-      <w:r>
-        <w:rPr>
-          <w:rFonts w:ascii="Calibri Light" w:hAnsi="Calibri Light" w:cs="Calibri Light"/>
-          <w:lang w:val="en-GB"/>
-        </w:rPr>
-        <w:t xml:space="preserve"> 1</w:t>
-      </w:r>
-      <w:r>
-        <w:rPr>
-          <w:rFonts w:ascii="Calibri Light" w:hAnsi="Calibri Light" w:cs="Calibri Light"/>
-          <w:lang w:val="en-GB"/>
+        <w:t xml:space="preserve"> </w:t>
+      </w:r>
+      <w:r>
+        <w:rPr>
+          <w:rFonts w:ascii="Calibri Light" w:hAnsi="Calibri Light" w:cs="Calibri Light"/>
+        </w:rPr>
+        <w:t>1</w:t>
+      </w:r>
+      <w:r>
+        <w:rPr>
+          <w:rFonts w:ascii="Calibri Light" w:hAnsi="Calibri Light" w:cs="Calibri Light"/>
         </w:rPr>
         <w:t>8</w:t>
       </w:r>
       <w:r>
         <w:rPr>
           <w:rFonts w:ascii="Calibri Light" w:hAnsi="Calibri Light" w:cs="Calibri Light"/>
-          <w:lang w:val="en-GB"/>
         </w:rPr>
         <w:t xml:space="preserve"> </w:t>
       </w:r>
@@ -2285,90 +2307,71 @@
         <w:jc w:val="right"/>
         <w:rPr>
           <w:rFonts w:ascii="Calibri Light" w:hAnsi="Calibri Light" w:cs="Calibri Light"/>
-          <w:lang w:val="en-GB"/>
-        </w:rPr>
-      </w:pPr>
-      <w:r>
-        <w:rPr>
-          <w:rFonts w:ascii="Calibri Light" w:hAnsi="Calibri Light" w:cs="Calibri Light"/>
-          <w:lang w:val="en-GB"/>
+        </w:rPr>
+      </w:pPr>
+      <w:r>
+        <w:rPr>
+          <w:rFonts w:ascii="Calibri Light" w:hAnsi="Calibri Light" w:cs="Calibri Light"/>
         </w:rPr>
         <w:t xml:space="preserve">           </w:t>
       </w:r>
       <w:r>
         <w:rPr>
           <w:rFonts w:ascii="Calibri Light" w:hAnsi="Calibri Light" w:cs="Calibri Light"/>
-          <w:lang w:val="en-GB"/>
         </w:rPr>
         <w:t>3.3.</w:t>
       </w:r>
       <w:r>
         <w:rPr>
           <w:rFonts w:ascii="Calibri Light" w:hAnsi="Calibri Light" w:cs="Calibri Light"/>
-          <w:lang w:val="en-GB"/>
         </w:rPr>
         <w:t>5.</w:t>
       </w:r>
       <w:r>
         <w:rPr>
           <w:rFonts w:ascii="Calibri Light" w:hAnsi="Calibri Light" w:cs="Calibri Light"/>
-          <w:lang w:val="en-GB"/>
         </w:rPr>
         <w:t xml:space="preserve"> Random </w:t>
       </w:r>
       <w:r>
         <w:rPr>
           <w:rFonts w:ascii="Calibri Light" w:hAnsi="Calibri Light" w:cs="Calibri Light"/>
-          <w:lang w:val="en-GB"/>
         </w:rPr>
         <w:t>F</w:t>
       </w:r>
       <w:r>
         <w:rPr>
           <w:rFonts w:ascii="Calibri Light" w:hAnsi="Calibri Light" w:cs="Calibri Light"/>
-          <w:lang w:val="en-GB"/>
         </w:rPr>
         <w:t>orest .......................................................................................................</w:t>
       </w:r>
       <w:r>
         <w:rPr>
           <w:rFonts w:ascii="Calibri Light" w:hAnsi="Calibri Light" w:cs="Calibri Light"/>
-          <w:lang w:val="en-GB"/>
         </w:rPr>
         <w:t>.........</w:t>
       </w:r>
       <w:r>
         <w:rPr>
           <w:rFonts w:ascii="Calibri Light" w:hAnsi="Calibri Light" w:cs="Calibri Light"/>
-          <w:lang w:val="en-GB"/>
-        </w:rPr>
-        <w:t>.</w:t>
-      </w:r>
-      <w:r>
-        <w:rPr>
-          <w:rFonts w:ascii="Calibri Light" w:hAnsi="Calibri Light" w:cs="Calibri Light"/>
-          <w:lang w:val="en-GB"/>
-        </w:rPr>
-        <w:t>..............</w:t>
-      </w:r>
-      <w:r>
-        <w:rPr>
-          <w:rFonts w:ascii="Calibri Light" w:hAnsi="Calibri Light" w:cs="Calibri Light"/>
-          <w:lang w:val="en-GB"/>
+        </w:rPr>
+        <w:t>...............</w:t>
+      </w:r>
+      <w:r>
+        <w:rPr>
+          <w:rFonts w:ascii="Calibri Light" w:hAnsi="Calibri Light" w:cs="Calibri Light"/>
         </w:rPr>
         <w:t xml:space="preserve"> 1</w:t>
       </w:r>
       <w:r>
         <w:rPr>
           <w:rFonts w:ascii="Calibri Light" w:hAnsi="Calibri Light" w:cs="Calibri Light"/>
-          <w:lang w:val="en-GB"/>
         </w:rPr>
         <w:t>9</w:t>
       </w:r>
       <w:r>
         <w:rPr>
           <w:rFonts w:ascii="Calibri Light" w:hAnsi="Calibri Light" w:cs="Calibri Light"/>
-          <w:lang w:val="en-GB"/>
         </w:rPr>
         <w:t xml:space="preserve"> </w:t>
       </w:r>
@@ -2379,83 +2382,71 @@
         <w:jc w:val="right"/>
         <w:rPr>
           <w:rFonts w:ascii="Calibri Light" w:hAnsi="Calibri Light" w:cs="Calibri Light"/>
-          <w:lang w:val="en-GB"/>
-        </w:rPr>
-      </w:pPr>
-      <w:r>
-        <w:rPr>
-          <w:rFonts w:ascii="Calibri Light" w:hAnsi="Calibri Light" w:cs="Calibri Light"/>
-          <w:lang w:val="en-GB"/>
+        </w:rPr>
+      </w:pPr>
+      <w:r>
+        <w:rPr>
+          <w:rFonts w:ascii="Calibri Light" w:hAnsi="Calibri Light" w:cs="Calibri Light"/>
         </w:rPr>
         <w:t xml:space="preserve">           </w:t>
       </w:r>
       <w:r>
         <w:rPr>
           <w:rFonts w:ascii="Calibri Light" w:hAnsi="Calibri Light" w:cs="Calibri Light"/>
-          <w:lang w:val="en-GB"/>
         </w:rPr>
         <w:t>3.3.</w:t>
       </w:r>
       <w:r>
         <w:rPr>
           <w:rFonts w:ascii="Calibri Light" w:hAnsi="Calibri Light" w:cs="Calibri Light"/>
-          <w:lang w:val="en-GB"/>
         </w:rPr>
         <w:t>6.</w:t>
       </w:r>
       <w:r>
         <w:rPr>
           <w:rFonts w:ascii="Calibri Light" w:hAnsi="Calibri Light" w:cs="Calibri Light"/>
-          <w:lang w:val="en-GB"/>
         </w:rPr>
         <w:t xml:space="preserve"> Ada </w:t>
       </w:r>
       <w:r>
         <w:rPr>
           <w:rFonts w:ascii="Calibri Light" w:hAnsi="Calibri Light" w:cs="Calibri Light"/>
-          <w:lang w:val="en-GB"/>
         </w:rPr>
         <w:t>B</w:t>
       </w:r>
       <w:r>
         <w:rPr>
           <w:rFonts w:ascii="Calibri Light" w:hAnsi="Calibri Light" w:cs="Calibri Light"/>
-          <w:lang w:val="en-GB"/>
         </w:rPr>
         <w:t>oost ...............................................................................................................</w:t>
       </w:r>
       <w:r>
         <w:rPr>
           <w:rFonts w:ascii="Calibri Light" w:hAnsi="Calibri Light" w:cs="Calibri Light"/>
-          <w:lang w:val="en-GB"/>
         </w:rPr>
         <w:t>.........</w:t>
       </w:r>
       <w:r>
         <w:rPr>
           <w:rFonts w:ascii="Calibri Light" w:hAnsi="Calibri Light" w:cs="Calibri Light"/>
-          <w:lang w:val="en-GB"/>
         </w:rPr>
         <w:t>...............</w:t>
       </w:r>
       <w:r>
         <w:rPr>
           <w:rFonts w:ascii="Calibri Light" w:hAnsi="Calibri Light" w:cs="Calibri Light"/>
-          <w:lang w:val="en-GB"/>
         </w:rPr>
         <w:t xml:space="preserve"> </w:t>
       </w:r>
       <w:r>
         <w:rPr>
           <w:rFonts w:ascii="Calibri Light" w:hAnsi="Calibri Light" w:cs="Calibri Light"/>
-          <w:lang w:val="en-GB"/>
         </w:rPr>
         <w:t>21</w:t>
       </w:r>
       <w:r>
         <w:rPr>
           <w:rFonts w:ascii="Calibri Light" w:hAnsi="Calibri Light" w:cs="Calibri Light"/>
-          <w:lang w:val="en-GB"/>
         </w:rPr>
         <w:t xml:space="preserve"> </w:t>
       </w:r>
@@ -2466,90 +2457,71 @@
         <w:jc w:val="right"/>
         <w:rPr>
           <w:rFonts w:ascii="Calibri Light" w:hAnsi="Calibri Light" w:cs="Calibri Light"/>
-          <w:lang w:val="en-GB"/>
-        </w:rPr>
-      </w:pPr>
-      <w:r>
-        <w:rPr>
-          <w:rFonts w:ascii="Calibri Light" w:hAnsi="Calibri Light" w:cs="Calibri Light"/>
-          <w:lang w:val="en-GB"/>
+        </w:rPr>
+      </w:pPr>
+      <w:r>
+        <w:rPr>
+          <w:rFonts w:ascii="Calibri Light" w:hAnsi="Calibri Light" w:cs="Calibri Light"/>
         </w:rPr>
         <w:t xml:space="preserve">           </w:t>
       </w:r>
       <w:r>
         <w:rPr>
           <w:rFonts w:ascii="Calibri Light" w:hAnsi="Calibri Light" w:cs="Calibri Light"/>
-          <w:lang w:val="en-GB"/>
         </w:rPr>
         <w:t>3.3.</w:t>
       </w:r>
       <w:r>
         <w:rPr>
           <w:rFonts w:ascii="Calibri Light" w:hAnsi="Calibri Light" w:cs="Calibri Light"/>
-          <w:lang w:val="en-GB"/>
         </w:rPr>
         <w:t>7.</w:t>
       </w:r>
       <w:r>
         <w:rPr>
           <w:rFonts w:ascii="Calibri Light" w:hAnsi="Calibri Light" w:cs="Calibri Light"/>
-          <w:lang w:val="en-GB"/>
-        </w:rPr>
-        <w:t xml:space="preserve"> </w:t>
-      </w:r>
-      <w:r>
-        <w:rPr>
-          <w:rFonts w:ascii="Calibri Light" w:hAnsi="Calibri Light" w:cs="Calibri Light"/>
-          <w:lang w:val="en-GB"/>
-        </w:rPr>
-        <w:t xml:space="preserve">Neural </w:t>
-      </w:r>
-      <w:r>
-        <w:rPr>
-          <w:rFonts w:ascii="Calibri Light" w:hAnsi="Calibri Light" w:cs="Calibri Light"/>
-          <w:lang w:val="en-GB"/>
+        </w:rPr>
+        <w:t xml:space="preserve"> Neural </w:t>
+      </w:r>
+      <w:r>
+        <w:rPr>
+          <w:rFonts w:ascii="Calibri Light" w:hAnsi="Calibri Light" w:cs="Calibri Light"/>
         </w:rPr>
         <w:t>N</w:t>
       </w:r>
       <w:r>
         <w:rPr>
           <w:rFonts w:ascii="Calibri Light" w:hAnsi="Calibri Light" w:cs="Calibri Light"/>
-          <w:lang w:val="en-GB"/>
         </w:rPr>
         <w:t>etwork ......................................................................................................</w:t>
       </w:r>
       <w:r>
         <w:rPr>
           <w:rFonts w:ascii="Calibri Light" w:hAnsi="Calibri Light" w:cs="Calibri Light"/>
-          <w:lang w:val="en-GB"/>
         </w:rPr>
         <w:t>.........</w:t>
       </w:r>
       <w:r>
         <w:rPr>
           <w:rFonts w:ascii="Calibri Light" w:hAnsi="Calibri Light" w:cs="Calibri Light"/>
-          <w:lang w:val="en-GB"/>
         </w:rPr>
         <w:t>...............</w:t>
       </w:r>
       <w:r>
         <w:rPr>
           <w:rFonts w:ascii="Calibri Light" w:hAnsi="Calibri Light" w:cs="Calibri Light"/>
-          <w:lang w:val="en-GB"/>
         </w:rPr>
         <w:t xml:space="preserve"> 2</w:t>
       </w:r>
       <w:r>
         <w:rPr>
           <w:rFonts w:ascii="Calibri Light" w:hAnsi="Calibri Light" w:cs="Calibri Light"/>
-          <w:lang w:val="en-GB"/>
         </w:rPr>
         <w:t>2</w:t>
       </w:r>
       <w:r>
         <w:rPr>
           <w:rFonts w:ascii="Calibri Light" w:hAnsi="Calibri Light" w:cs="Calibri Light"/>
-          <w:lang w:val="en-GB"/>
         </w:rPr>
         <w:t xml:space="preserve"> </w:t>
       </w:r>
@@ -2565,49 +2537,42 @@
       <w:r>
         <w:rPr>
           <w:rFonts w:ascii="Calibri Light" w:hAnsi="Calibri Light" w:cs="Calibri Light"/>
-          <w:lang w:val="en-GB"/>
         </w:rPr>
         <w:t xml:space="preserve">      </w:t>
       </w:r>
       <w:r>
         <w:rPr>
           <w:rFonts w:ascii="Calibri Light" w:hAnsi="Calibri Light" w:cs="Calibri Light"/>
-          <w:lang w:val="en-GB"/>
         </w:rPr>
         <w:t>3.4</w:t>
       </w:r>
       <w:r>
         <w:rPr>
           <w:rFonts w:ascii="Calibri Light" w:hAnsi="Calibri Light" w:cs="Calibri Light"/>
-          <w:lang w:val="en-GB"/>
         </w:rPr>
         <w:t>.</w:t>
       </w:r>
       <w:r>
         <w:rPr>
           <w:rFonts w:ascii="Calibri Light" w:hAnsi="Calibri Light" w:cs="Calibri Light"/>
-          <w:lang w:val="en-GB"/>
         </w:rPr>
         <w:t xml:space="preserve"> Valutazione ....................................................................................................................</w:t>
       </w:r>
       <w:r>
         <w:rPr>
           <w:rFonts w:ascii="Calibri Light" w:hAnsi="Calibri Light" w:cs="Calibri Light"/>
-          <w:lang w:val="en-GB"/>
         </w:rPr>
         <w:t>..........</w:t>
       </w:r>
       <w:r>
         <w:rPr>
           <w:rFonts w:ascii="Calibri Light" w:hAnsi="Calibri Light" w:cs="Calibri Light"/>
-          <w:lang w:val="en-GB"/>
         </w:rPr>
         <w:t>...............</w:t>
       </w:r>
       <w:r>
         <w:rPr>
           <w:rFonts w:ascii="Calibri Light" w:hAnsi="Calibri Light" w:cs="Calibri Light"/>
-          <w:lang w:val="en-GB"/>
         </w:rPr>
         <w:t xml:space="preserve"> </w:t>
       </w:r>
@@ -2699,7 +2664,21 @@
         <w:rPr>
           <w:rFonts w:ascii="Calibri Light" w:hAnsi="Calibri Light" w:cs="Calibri Light"/>
         </w:rPr>
-        <w:t>………………..</w:t>
+        <w:t>…………</w:t>
+      </w:r>
+      <w:proofErr w:type="gramStart"/>
+      <w:r>
+        <w:rPr>
+          <w:rFonts w:ascii="Calibri Light" w:hAnsi="Calibri Light" w:cs="Calibri Light"/>
+        </w:rPr>
+        <w:t>…….</w:t>
+      </w:r>
+      <w:proofErr w:type="gramEnd"/>
+      <w:r>
+        <w:rPr>
+          <w:rFonts w:ascii="Calibri Light" w:hAnsi="Calibri Light" w:cs="Calibri Light"/>
+        </w:rPr>
+        <w:t>.</w:t>
       </w:r>
       <w:r>
         <w:rPr>
@@ -2726,7 +2705,21 @@
         <w:rPr>
           <w:rFonts w:ascii="Calibri Light" w:hAnsi="Calibri Light" w:cs="Calibri Light"/>
         </w:rPr>
-        <w:t>………………..</w:t>
+        <w:t>…………</w:t>
+      </w:r>
+      <w:proofErr w:type="gramStart"/>
+      <w:r>
+        <w:rPr>
+          <w:rFonts w:ascii="Calibri Light" w:hAnsi="Calibri Light" w:cs="Calibri Light"/>
+        </w:rPr>
+        <w:t>…….</w:t>
+      </w:r>
+      <w:proofErr w:type="gramEnd"/>
+      <w:r>
+        <w:rPr>
+          <w:rFonts w:ascii="Calibri Light" w:hAnsi="Calibri Light" w:cs="Calibri Light"/>
+        </w:rPr>
+        <w:t>.</w:t>
       </w:r>
       <w:r>
         <w:rPr>
@@ -2807,7 +2800,21 @@
         <w:rPr>
           <w:rFonts w:ascii="Calibri Light" w:hAnsi="Calibri Light" w:cs="Calibri Light"/>
         </w:rPr>
-        <w:t>……………..</w:t>
+        <w:t>………</w:t>
+      </w:r>
+      <w:proofErr w:type="gramStart"/>
+      <w:r>
+        <w:rPr>
+          <w:rFonts w:ascii="Calibri Light" w:hAnsi="Calibri Light" w:cs="Calibri Light"/>
+        </w:rPr>
+        <w:t>…….</w:t>
+      </w:r>
+      <w:proofErr w:type="gramEnd"/>
+      <w:r>
+        <w:rPr>
+          <w:rFonts w:ascii="Calibri Light" w:hAnsi="Calibri Light" w:cs="Calibri Light"/>
+        </w:rPr>
+        <w:t>.</w:t>
       </w:r>
       <w:r>
         <w:rPr>
@@ -2915,7 +2922,21 @@
         <w:rPr>
           <w:rFonts w:ascii="Calibri Light" w:hAnsi="Calibri Light" w:cs="Calibri Light"/>
         </w:rPr>
-        <w:t>……………..</w:t>
+        <w:t>………</w:t>
+      </w:r>
+      <w:proofErr w:type="gramStart"/>
+      <w:r>
+        <w:rPr>
+          <w:rFonts w:ascii="Calibri Light" w:hAnsi="Calibri Light" w:cs="Calibri Light"/>
+        </w:rPr>
+        <w:t>…….</w:t>
+      </w:r>
+      <w:proofErr w:type="gramEnd"/>
+      <w:r>
+        <w:rPr>
+          <w:rFonts w:ascii="Calibri Light" w:hAnsi="Calibri Light" w:cs="Calibri Light"/>
+        </w:rPr>
+        <w:t>.</w:t>
       </w:r>
       <w:r>
         <w:rPr>
@@ -2942,7 +2963,21 @@
         <w:rPr>
           <w:rFonts w:ascii="Calibri Light" w:hAnsi="Calibri Light" w:cs="Calibri Light"/>
         </w:rPr>
-        <w:t>………………..</w:t>
+        <w:t>…………</w:t>
+      </w:r>
+      <w:proofErr w:type="gramStart"/>
+      <w:r>
+        <w:rPr>
+          <w:rFonts w:ascii="Calibri Light" w:hAnsi="Calibri Light" w:cs="Calibri Light"/>
+        </w:rPr>
+        <w:t>…….</w:t>
+      </w:r>
+      <w:proofErr w:type="gramEnd"/>
+      <w:r>
+        <w:rPr>
+          <w:rFonts w:ascii="Calibri Light" w:hAnsi="Calibri Light" w:cs="Calibri Light"/>
+        </w:rPr>
+        <w:t>.</w:t>
       </w:r>
       <w:r>
         <w:rPr>
@@ -3071,6 +3106,7 @@
           <w:sz w:val="24"/>
           <w:szCs w:val="24"/>
         </w:rPr>
+        <w:lastRenderedPageBreak/>
         <w:t xml:space="preserve"> </w:t>
       </w:r>
     </w:p>
@@ -3089,7 +3125,6 @@
           <w:rStyle w:val="Titolo1Carattere"/>
           <w:rFonts w:ascii="Calibri Light" w:hAnsi="Calibri Light" w:cs="Calibri Light"/>
         </w:rPr>
-        <w:lastRenderedPageBreak/>
         <w:t>Introduzione</w:t>
       </w:r>
     </w:p>
@@ -3204,7 +3239,23 @@
           <w:b/>
           <w:bCs/>
         </w:rPr>
-        <w:t>Rappresentazione e ragionamento razionale</w:t>
+        <w:t>Rappresentazione e ragionamento r</w:t>
+      </w:r>
+      <w:r>
+        <w:rPr>
+          <w:rFonts w:ascii="Calibri Light" w:hAnsi="Calibri Light" w:cs="Calibri Light"/>
+          <w:b/>
+          <w:bCs/>
+        </w:rPr>
+        <w:t>el</w:t>
+      </w:r>
+      <w:r>
+        <w:rPr>
+          <w:rFonts w:ascii="Calibri Light" w:hAnsi="Calibri Light" w:cs="Calibri Light"/>
+          <w:b/>
+          <w:bCs/>
+        </w:rPr>
+        <w:t>azionale</w:t>
       </w:r>
       <w:r>
         <w:rPr>
@@ -3513,7 +3564,21 @@
         <w:rPr>
           <w:rFonts w:ascii="Calibri Light" w:hAnsi="Calibri Light" w:cs="Calibri Light"/>
         </w:rPr>
-        <w:t>Partendo dal dataset originale abbiamo effettuato diverse operazioni di preprocessing al fine di ridurre il numero di esempi e mantenere soltanto le features di input ritenute rilevanti.</w:t>
+        <w:t xml:space="preserve">Partendo dal dataset originale abbiamo effettuato diverse operazioni di preprocessing al fine di ridurre il numero di esempi e mantenere soltanto </w:t>
+      </w:r>
+      <w:proofErr w:type="gramStart"/>
+      <w:r>
+        <w:rPr>
+          <w:rFonts w:ascii="Calibri Light" w:hAnsi="Calibri Light" w:cs="Calibri Light"/>
+        </w:rPr>
+        <w:t>le features</w:t>
+      </w:r>
+      <w:proofErr w:type="gramEnd"/>
+      <w:r>
+        <w:rPr>
+          <w:rFonts w:ascii="Calibri Light" w:hAnsi="Calibri Light" w:cs="Calibri Light"/>
+        </w:rPr>
+        <w:t xml:space="preserve"> di input ritenute rilevanti.</w:t>
       </w:r>
     </w:p>
     <w:p>
@@ -6234,7 +6299,25 @@
           <w:lang w:val="en-GB"/>
         </w:rPr>
         <w:br/>
-        <w:t>app_category_edchoice(app_name, Category, Editors_choice)</w:t>
+        <w:t>app_category_edchoice(</w:t>
+      </w:r>
+      <w:r>
+        <w:rPr>
+          <w:rFonts w:ascii="Cascadia Mono SemiLight" w:hAnsi="Cascadia Mono SemiLight" w:cs="Cascadia Mono SemiLight"/>
+          <w:sz w:val="20"/>
+          <w:szCs w:val="20"/>
+          <w:lang w:val="en-GB"/>
+        </w:rPr>
+        <w:t>Name</w:t>
+      </w:r>
+      <w:r>
+        <w:rPr>
+          <w:rFonts w:ascii="Cascadia Mono SemiLight" w:hAnsi="Cascadia Mono SemiLight" w:cs="Cascadia Mono SemiLight"/>
+          <w:sz w:val="20"/>
+          <w:szCs w:val="20"/>
+          <w:lang w:val="en-GB"/>
+        </w:rPr>
+        <w:t>, Category, Editors_choice)</w:t>
       </w:r>
       <w:r>
         <w:rPr>
@@ -19745,7 +19828,21 @@
         <w:rPr>
           <w:rFonts w:ascii="Calibri Light" w:hAnsi="Calibri Light" w:cs="Calibri Light"/>
         </w:rPr>
-        <w:t>. Ogni cluster predice i valori delle features per gli esempi contenuti nel cluster</w:t>
+        <w:t xml:space="preserve">. Ogni cluster predice i valori </w:t>
+      </w:r>
+      <w:proofErr w:type="gramStart"/>
+      <w:r>
+        <w:rPr>
+          <w:rFonts w:ascii="Calibri Light" w:hAnsi="Calibri Light" w:cs="Calibri Light"/>
+        </w:rPr>
+        <w:t>delle features</w:t>
+      </w:r>
+      <w:proofErr w:type="gramEnd"/>
+      <w:r>
+        <w:rPr>
+          <w:rFonts w:ascii="Calibri Light" w:hAnsi="Calibri Light" w:cs="Calibri Light"/>
+        </w:rPr>
+        <w:t xml:space="preserve"> per gli esempi contenuti nel cluster</w:t>
       </w:r>
       <w:r>
         <w:rPr>
@@ -20261,7 +20358,21 @@
         <w:rPr>
           <w:rFonts w:ascii="Calibri Light" w:hAnsi="Calibri Light" w:cs="Calibri Light"/>
         </w:rPr>
-        <w:t xml:space="preserve"> K-Means per suddividere il dataset in 4 cluster ed infine abbiamo calcolato la similarità del coseno tra </w:t>
+        <w:t xml:space="preserve"> K-Means per suddividere il dataset in </w:t>
+      </w:r>
+      <w:proofErr w:type="gramStart"/>
+      <w:r>
+        <w:rPr>
+          <w:rFonts w:ascii="Calibri Light" w:hAnsi="Calibri Light" w:cs="Calibri Light"/>
+        </w:rPr>
+        <w:t>4</w:t>
+      </w:r>
+      <w:proofErr w:type="gramEnd"/>
+      <w:r>
+        <w:rPr>
+          <w:rFonts w:ascii="Calibri Light" w:hAnsi="Calibri Light" w:cs="Calibri Light"/>
+        </w:rPr>
+        <w:t xml:space="preserve"> cluster ed infine abbiamo calcolato la similarità del coseno tra </w:t>
       </w:r>
       <w:r>
         <w:rPr>
@@ -24220,6 +24331,7 @@
           <w:lang w:val="es-ES"/>
         </w:rPr>
       </w:pPr>
+      <w:proofErr w:type="gramStart"/>
       <w:r>
         <w:rPr>
           <w:rFonts w:ascii="Cascadia Mono SemiLight" w:hAnsi="Cascadia Mono SemiLight" w:cs="Cascadia Mono SemiLight"/>
@@ -24227,7 +24339,17 @@
           <w:szCs w:val="18"/>
           <w:lang w:val="es-ES"/>
         </w:rPr>
-        <w:t xml:space="preserve">P(successoApp = alto | valoreApp = alto </w:t>
+        <w:t>P(</w:t>
+      </w:r>
+      <w:proofErr w:type="gramEnd"/>
+      <w:r>
+        <w:rPr>
+          <w:rFonts w:ascii="Cascadia Mono SemiLight" w:hAnsi="Cascadia Mono SemiLight" w:cs="Cascadia Mono SemiLight"/>
+          <w:sz w:val="18"/>
+          <w:szCs w:val="18"/>
+          <w:lang w:val="es-ES"/>
+        </w:rPr>
+        <w:t xml:space="preserve">successoApp = alto | valoreApp = alto </w:t>
       </w:r>
       <w:r>
         <w:rPr>
@@ -24294,6 +24416,7 @@
           <w:szCs w:val="18"/>
         </w:rPr>
       </w:pPr>
+      <w:proofErr w:type="gramStart"/>
       <w:r>
         <w:rPr>
           <w:rFonts w:ascii="Cascadia Mono SemiLight" w:hAnsi="Cascadia Mono SemiLight" w:cs="Cascadia Mono SemiLight"/>
@@ -24301,7 +24424,17 @@
           <w:szCs w:val="18"/>
           <w:lang w:val="es-ES"/>
         </w:rPr>
-        <w:t xml:space="preserve">P(successoApp = alto | valoreApp = alto </w:t>
+        <w:t>P(</w:t>
+      </w:r>
+      <w:proofErr w:type="gramEnd"/>
+      <w:r>
+        <w:rPr>
+          <w:rFonts w:ascii="Cascadia Mono SemiLight" w:hAnsi="Cascadia Mono SemiLight" w:cs="Cascadia Mono SemiLight"/>
+          <w:sz w:val="18"/>
+          <w:szCs w:val="18"/>
+          <w:lang w:val="es-ES"/>
+        </w:rPr>
+        <w:t xml:space="preserve">successoApp = alto | valoreApp = alto </w:t>
       </w:r>
       <w:r>
         <w:rPr>
@@ -24349,6 +24482,7 @@
           <w:szCs w:val="18"/>
         </w:rPr>
       </w:pPr>
+      <w:proofErr w:type="gramStart"/>
       <w:r>
         <w:rPr>
           <w:rFonts w:ascii="Cascadia Mono SemiLight" w:hAnsi="Cascadia Mono SemiLight" w:cs="Cascadia Mono SemiLight"/>
@@ -24356,7 +24490,17 @@
           <w:szCs w:val="18"/>
           <w:lang w:val="es-ES"/>
         </w:rPr>
-        <w:t xml:space="preserve">P(successoApp = basso | valoreApp = alto </w:t>
+        <w:t>P(</w:t>
+      </w:r>
+      <w:proofErr w:type="gramEnd"/>
+      <w:r>
+        <w:rPr>
+          <w:rFonts w:ascii="Cascadia Mono SemiLight" w:hAnsi="Cascadia Mono SemiLight" w:cs="Cascadia Mono SemiLight"/>
+          <w:sz w:val="18"/>
+          <w:szCs w:val="18"/>
+          <w:lang w:val="es-ES"/>
+        </w:rPr>
+        <w:t xml:space="preserve">successoApp = basso | valoreApp = alto </w:t>
       </w:r>
       <w:r>
         <w:rPr>
@@ -24777,7 +24921,21 @@
         <w:rPr>
           <w:rFonts w:ascii="Calibri Light" w:hAnsi="Calibri Light" w:cs="Calibri Light"/>
         </w:rPr>
-        <w:t>Inoltre, si potrebbe ampliare il dataset con i dati del Google Play Store aggiornati al 2024 e migliorare il calcolo del "Success Rate" affinché tenga conto di altre features (es. "Rating Count" e "Category"), pesate in base alla loro influenza sul tasso di successo.</w:t>
+        <w:t xml:space="preserve">Inoltre, si potrebbe ampliare il dataset con i dati del Google Play Store aggiornati al 2024 e migliorare il calcolo del "Success Rate" affinché tenga conto di </w:t>
+      </w:r>
+      <w:proofErr w:type="gramStart"/>
+      <w:r>
+        <w:rPr>
+          <w:rFonts w:ascii="Calibri Light" w:hAnsi="Calibri Light" w:cs="Calibri Light"/>
+        </w:rPr>
+        <w:t>altre features</w:t>
+      </w:r>
+      <w:proofErr w:type="gramEnd"/>
+      <w:r>
+        <w:rPr>
+          <w:rFonts w:ascii="Calibri Light" w:hAnsi="Calibri Light" w:cs="Calibri Light"/>
+        </w:rPr>
+        <w:t xml:space="preserve"> (es. "Rating Count" e "Category"), pesate in base alla loro influenza sul tasso di successo.</w:t>
       </w:r>
     </w:p>
     <w:p>
@@ -28094,6 +28252,7 @@
   <w:style w:type="character" w:default="1" w:styleId="Carpredefinitoparagrafo">
     <w:name w:val="Default Paragraph Font"/>
     <w:uiPriority w:val="1"/>
+    <w:semiHidden/>
     <w:unhideWhenUsed/>
   </w:style>
   <w:style w:type="table" w:default="1" w:styleId="Tabellanormale">

</xml_diff>

<commit_message>
Apportate ulteriori modifiche alla documentazione
</commit_message>
<xml_diff>
--- a/doc/Documentazione.docx
+++ b/doc/Documentazione.docx
@@ -519,7 +519,7 @@
         <w:rPr>
           <w:rFonts w:ascii="Calibri Light" w:hAnsi="Calibri Light" w:cs="Calibri Light"/>
         </w:rPr>
-        <w:t>,</w:t>
+        <w:t>.</w:t>
       </w:r>
       <w:r>
         <w:rPr>
@@ -3156,7 +3156,19 @@
         <w:rPr>
           <w:rFonts w:ascii="Calibri Light" w:hAnsi="Calibri Light" w:cs="Calibri Light"/>
         </w:rPr>
-        <w:t xml:space="preserve">Google Play Store è una delle più grandi piattaforme per la distribuzione e l'accesso alle applicazioni mobili e offre una vasta gamma di applicazioni che rispondono a diverse esigenze e interessi. </w:t>
+        <w:t>Google Play Store è una delle più grandi piattaforme per la distribuzione e l'accesso alle applicazioni mobil</w:t>
+      </w:r>
+      <w:r>
+        <w:rPr>
+          <w:rFonts w:ascii="Calibri Light" w:hAnsi="Calibri Light" w:cs="Calibri Light"/>
+        </w:rPr>
+        <w:t>e</w:t>
+      </w:r>
+      <w:r>
+        <w:rPr>
+          <w:rFonts w:ascii="Calibri Light" w:hAnsi="Calibri Light" w:cs="Calibri Light"/>
+        </w:rPr>
+        <w:t xml:space="preserve"> e offre una vasta gamma di applicazioni che rispondono a diverse esigenze e interessi. </w:t>
       </w:r>
     </w:p>
     <w:p>
@@ -19375,7 +19387,13 @@
         <w:rPr>
           <w:rFonts w:ascii="Calibri Light" w:hAnsi="Calibri Light" w:cs="Calibri Light"/>
         </w:rPr>
-        <w:t xml:space="preserve">lo </w:t>
+        <w:t>il</w:t>
+      </w:r>
+      <w:r>
+        <w:rPr>
+          <w:rFonts w:ascii="Calibri Light" w:hAnsi="Calibri Light" w:cs="Calibri Light"/>
+        </w:rPr>
+        <w:t xml:space="preserve"> </w:t>
       </w:r>
       <w:proofErr w:type="spellStart"/>
       <w:r>
@@ -22782,7 +22800,25 @@
         <w:rPr>
           <w:rFonts w:ascii="Calibri Light" w:hAnsi="Calibri Light" w:cs="Calibri Light"/>
         </w:rPr>
-        <w:t>Il ragionamento probabilistico è una forma di ragionamento in presenza di incertezza che sfrutta la teoria della probabilità. Un'applicazione del ragionamento probabilistico è la belief network, un modello che rappresenta la dipendenza condizionata tra un insieme di variabili casuali. Nel nostro progetto, la rete bayesiana è stata utilizzata al fine di predire la probabilità con cui una nuova app non ancora sul mercato possa riscuotere successo una volta rilasciata.</w:t>
+        <w:t>Il ragionamento probabilistico è una forma di ragionamento in presenza di incertezza che sfrutta la teoria della probabilità. Un'applicazione del ragionamento probabilistico è la belief network,</w:t>
+      </w:r>
+      <w:r>
+        <w:rPr>
+          <w:rFonts w:ascii="Calibri Light" w:hAnsi="Calibri Light" w:cs="Calibri Light"/>
+        </w:rPr>
+        <w:t xml:space="preserve"> un grafo aciclico </w:t>
+      </w:r>
+      <w:r>
+        <w:rPr>
+          <w:rFonts w:ascii="Calibri Light" w:hAnsi="Calibri Light" w:cs="Calibri Light"/>
+        </w:rPr>
+        <w:t>orientato</w:t>
+      </w:r>
+      <w:r>
+        <w:rPr>
+          <w:rFonts w:ascii="Calibri Light" w:hAnsi="Calibri Light" w:cs="Calibri Light"/>
+        </w:rPr>
+        <w:t xml:space="preserve"> che rappresenta la dipendenza condizionata tra un insieme di variabili casuali. Nel nostro progetto, la rete bayesiana è stata utilizzata al fine di predire la probabilità con cui una nuova app non ancora sul mercato possa riscuotere successo una volta rilasciata.</w:t>
       </w:r>
     </w:p>
     <w:p>
@@ -22893,13 +22929,13 @@
           <w:noProof/>
         </w:rPr>
         <w:drawing>
-          <wp:anchor distT="0" distB="0" distL="114300" distR="114300" simplePos="0" relativeHeight="251691008" behindDoc="0" locked="0" layoutInCell="1" allowOverlap="1" wp14:anchorId="375212ED" wp14:editId="2121F56E">
+          <wp:anchor distT="0" distB="0" distL="114300" distR="114300" simplePos="0" relativeHeight="251691008" behindDoc="0" locked="0" layoutInCell="1" allowOverlap="1" wp14:anchorId="375212ED" wp14:editId="6931FD02">
             <wp:simplePos x="0" y="0"/>
             <wp:positionH relativeFrom="column">
               <wp:posOffset>-339090</wp:posOffset>
             </wp:positionH>
             <wp:positionV relativeFrom="paragraph">
-              <wp:posOffset>802640</wp:posOffset>
+              <wp:posOffset>909320</wp:posOffset>
             </wp:positionV>
             <wp:extent cx="6827520" cy="4382770"/>
             <wp:effectExtent l="0" t="0" r="0" b="0"/>
@@ -22972,19 +23008,31 @@
         <w:rPr>
           <w:rFonts w:ascii="Calibri Light" w:hAnsi="Calibri Light" w:cs="Calibri Light"/>
         </w:rPr>
-        <w:t xml:space="preserve"> è rappresentata attraverso un grafo aciclico orientato, in cui le variabili sono organizzate secondo un ordinamento totale, che riflette le relazioni di dipendenza tra di esse</w:t>
-      </w:r>
-      <w:r>
-        <w:rPr>
-          <w:rFonts w:ascii="Calibri Light" w:hAnsi="Calibri Light" w:cs="Calibri Light"/>
-        </w:rPr>
-        <w:t>.</w:t>
-      </w:r>
-      <w:r>
-        <w:rPr>
-          <w:rFonts w:ascii="Calibri Light" w:hAnsi="Calibri Light" w:cs="Calibri Light"/>
-        </w:rPr>
-        <w:t xml:space="preserve"> C</w:t>
+        <w:t xml:space="preserve"> è</w:t>
+      </w:r>
+      <w:r>
+        <w:rPr>
+          <w:rFonts w:ascii="Calibri Light" w:hAnsi="Calibri Light" w:cs="Calibri Light"/>
+        </w:rPr>
+        <w:t xml:space="preserve"> determinata da un </w:t>
+      </w:r>
+      <w:r>
+        <w:rPr>
+          <w:rFonts w:ascii="Calibri Light" w:hAnsi="Calibri Light" w:cs="Calibri Light"/>
+        </w:rPr>
+        <w:t>ordinamento totale</w:t>
+      </w:r>
+      <w:r>
+        <w:rPr>
+          <w:rFonts w:ascii="Calibri Light" w:hAnsi="Calibri Light" w:cs="Calibri Light"/>
+        </w:rPr>
+        <w:t xml:space="preserve"> sulle variabili; ogni variabile è indipendente dai suoi predecessori nell’ordinamento totale dato un sottoinsieme di predecessori, chiamati genitori. L’indipendenza nel grafo è indicata dagli archi mancanti. </w:t>
+      </w:r>
+      <w:r>
+        <w:rPr>
+          <w:rFonts w:ascii="Calibri Light" w:hAnsi="Calibri Light" w:cs="Calibri Light"/>
+        </w:rPr>
+        <w:t>C</w:t>
       </w:r>
       <w:r>
         <w:rPr>

</xml_diff>